<commit_message>
add admin page statements
</commit_message>
<xml_diff>
--- a/Database/SQL Statements.docx
+++ b/Database/SQL Statements.docx
@@ -4,13 +4,34 @@
   <w:body>
     <w:p>
       <w:r>
-        <w:t>All sql statements</w:t>
-      </w:r>
-    </w:p>
-    <w:p>
-      <w:r>
-        <w:t>Variable names used in val reflect those that you created</w:t>
-      </w:r>
+        <w:t xml:space="preserve">All </w:t>
+      </w:r>
+      <w:proofErr w:type="spellStart"/>
+      <w:r>
+        <w:t>sql</w:t>
+      </w:r>
+      <w:proofErr w:type="spellEnd"/>
+      <w:r>
+        <w:t xml:space="preserve"> statements</w:t>
+      </w:r>
+    </w:p>
+    <w:p>
+      <w:r>
+        <w:t xml:space="preserve">Variable names used in </w:t>
+      </w:r>
+      <w:proofErr w:type="spellStart"/>
+      <w:r>
+        <w:t>val</w:t>
+      </w:r>
+      <w:proofErr w:type="spellEnd"/>
+      <w:r>
+        <w:t xml:space="preserve"> reflect those that you </w:t>
+      </w:r>
+      <w:proofErr w:type="gramStart"/>
+      <w:r>
+        <w:t>created</w:t>
+      </w:r>
+      <w:proofErr w:type="gramEnd"/>
     </w:p>
     <w:p/>
     <w:p>
@@ -23,11 +44,17 @@
     </w:p>
     <w:p/>
     <w:p>
+      <w:pPr>
+        <w:ind w:left="720"/>
+      </w:pPr>
       <w:r>
         <w:t>If student is not in database:</w:t>
       </w:r>
     </w:p>
     <w:p>
+      <w:pPr>
+        <w:ind w:left="720"/>
+      </w:pPr>
       <w:r>
         <w:t>Add student</w:t>
       </w:r>
@@ -39,14 +66,51 @@
       </w:r>
     </w:p>
     <w:p>
-      <w:r>
-        <w:t xml:space="preserve">sql = </w:t>
+      <w:pPr>
+        <w:ind w:left="720"/>
+      </w:pPr>
+      <w:proofErr w:type="spellStart"/>
+      <w:r>
+        <w:t>sql</w:t>
+      </w:r>
+      <w:proofErr w:type="spellEnd"/>
+      <w:r>
+        <w:t xml:space="preserve"> = </w:t>
       </w:r>
       <w:r>
         <w:t>`</w:t>
       </w:r>
       <w:r>
-        <w:t xml:space="preserve">Insert into user(userId, firstName, lastName) values </w:t>
+        <w:t xml:space="preserve">Insert into </w:t>
+      </w:r>
+      <w:proofErr w:type="gramStart"/>
+      <w:r>
+        <w:t>user(</w:t>
+      </w:r>
+      <w:proofErr w:type="spellStart"/>
+      <w:proofErr w:type="gramEnd"/>
+      <w:r>
+        <w:t>userId</w:t>
+      </w:r>
+      <w:proofErr w:type="spellEnd"/>
+      <w:r>
+        <w:t xml:space="preserve">, </w:t>
+      </w:r>
+      <w:proofErr w:type="spellStart"/>
+      <w:r>
+        <w:t>firstName</w:t>
+      </w:r>
+      <w:proofErr w:type="spellEnd"/>
+      <w:r>
+        <w:t xml:space="preserve">, </w:t>
+      </w:r>
+      <w:proofErr w:type="spellStart"/>
+      <w:r>
+        <w:t>lastName</w:t>
+      </w:r>
+      <w:proofErr w:type="spellEnd"/>
+      <w:r>
+        <w:t xml:space="preserve">) values </w:t>
       </w:r>
       <w:r>
         <w:t>(‘${</w:t>
@@ -63,9 +127,11 @@
       <w:r>
         <w:t>‘${</w:t>
       </w:r>
+      <w:proofErr w:type="spellStart"/>
       <w:r>
         <w:t>firstName</w:t>
       </w:r>
+      <w:proofErr w:type="spellEnd"/>
       <w:r>
         <w:t>}</w:t>
       </w:r>
@@ -81,9 +147,11 @@
       <w:r>
         <w:t>${</w:t>
       </w:r>
+      <w:proofErr w:type="spellStart"/>
       <w:r>
         <w:t>lastName</w:t>
       </w:r>
+      <w:proofErr w:type="spellEnd"/>
       <w:r>
         <w:t>}</w:t>
       </w:r>
@@ -98,19 +166,56 @@
       </w:r>
     </w:p>
     <w:p>
-      <w:r>
-        <w:t>Add student to student table</w:t>
-      </w:r>
-    </w:p>
-    <w:p>
-      <w:r>
-        <w:t xml:space="preserve">Sql = </w:t>
+      <w:pPr>
+        <w:ind w:left="720"/>
+      </w:pPr>
+      <w:r>
+        <w:t xml:space="preserve">Add student to student </w:t>
+      </w:r>
+      <w:proofErr w:type="gramStart"/>
+      <w:r>
+        <w:t>table</w:t>
+      </w:r>
+      <w:proofErr w:type="gramEnd"/>
+    </w:p>
+    <w:p>
+      <w:pPr>
+        <w:ind w:left="720"/>
+      </w:pPr>
+      <w:proofErr w:type="spellStart"/>
+      <w:r>
+        <w:t>Sql</w:t>
+      </w:r>
+      <w:proofErr w:type="spellEnd"/>
+      <w:r>
+        <w:t xml:space="preserve"> = </w:t>
       </w:r>
       <w:r>
         <w:t>`</w:t>
       </w:r>
       <w:r>
-        <w:t>insert into student(studentId, email, prefGroupSize, bio) values  (</w:t>
+        <w:t xml:space="preserve">insert into </w:t>
+      </w:r>
+      <w:proofErr w:type="gramStart"/>
+      <w:r>
+        <w:t>student(</w:t>
+      </w:r>
+      <w:proofErr w:type="spellStart"/>
+      <w:proofErr w:type="gramEnd"/>
+      <w:r>
+        <w:t>studentId</w:t>
+      </w:r>
+      <w:proofErr w:type="spellEnd"/>
+      <w:r>
+        <w:t xml:space="preserve">, email, </w:t>
+      </w:r>
+      <w:proofErr w:type="spellStart"/>
+      <w:r>
+        <w:t>prefGroupSize</w:t>
+      </w:r>
+      <w:proofErr w:type="spellEnd"/>
+      <w:r>
+        <w:t>, bio) values  (</w:t>
       </w:r>
       <w:r>
         <w:t>‘${</w:t>
@@ -139,9 +244,11 @@
       <w:r>
         <w:t>${</w:t>
       </w:r>
+      <w:proofErr w:type="spellStart"/>
       <w:r>
         <w:t>groupSize</w:t>
       </w:r>
+      <w:proofErr w:type="spellEnd"/>
       <w:r>
         <w:t>}</w:t>
       </w:r>
@@ -167,8 +274,15 @@
         <w:t>`</w:t>
       </w:r>
     </w:p>
-    <w:p/>
-    <w:p>
+    <w:p>
+      <w:pPr>
+        <w:ind w:left="720"/>
+      </w:pPr>
+    </w:p>
+    <w:p>
+      <w:pPr>
+        <w:ind w:left="720"/>
+      </w:pPr>
       <w:r>
         <w:t>Skills:</w:t>
       </w:r>
@@ -180,6 +294,7 @@
           <w:ilvl w:val="0"/>
           <w:numId w:val="1"/>
         </w:numPr>
+        <w:ind w:left="1440"/>
       </w:pPr>
       <w:r>
         <w:t>For each skill:</w:t>
@@ -192,15 +307,34 @@
           <w:ilvl w:val="0"/>
           <w:numId w:val="1"/>
         </w:numPr>
-      </w:pPr>
-      <w:r>
-        <w:t xml:space="preserve">Sql = </w:t>
+        <w:ind w:left="1440"/>
+      </w:pPr>
+      <w:proofErr w:type="spellStart"/>
+      <w:r>
+        <w:t>Sql</w:t>
+      </w:r>
+      <w:proofErr w:type="spellEnd"/>
+      <w:r>
+        <w:t xml:space="preserve"> = </w:t>
       </w:r>
       <w:r>
         <w:t>`</w:t>
       </w:r>
       <w:r>
-        <w:t>insert into skills(studentId, skill) values</w:t>
+        <w:t xml:space="preserve">insert into </w:t>
+      </w:r>
+      <w:proofErr w:type="gramStart"/>
+      <w:r>
+        <w:t>skills(</w:t>
+      </w:r>
+      <w:proofErr w:type="spellStart"/>
+      <w:proofErr w:type="gramEnd"/>
+      <w:r>
+        <w:t>studentId</w:t>
+      </w:r>
+      <w:proofErr w:type="spellEnd"/>
+      <w:r>
+        <w:t>, skill) values</w:t>
       </w:r>
       <w:r>
         <w:t>(‘${</w:t>
@@ -230,135 +364,490 @@
         <w:t>`</w:t>
       </w:r>
     </w:p>
+    <w:p>
+      <w:pPr>
+        <w:ind w:left="720"/>
+      </w:pPr>
+    </w:p>
+    <w:p>
+      <w:pPr>
+        <w:ind w:left="720"/>
+      </w:pPr>
+      <w:r>
+        <w:t>Preference:</w:t>
+      </w:r>
+    </w:p>
+    <w:p>
+      <w:pPr>
+        <w:ind w:left="720"/>
+      </w:pPr>
+      <w:r>
+        <w:t>For each preference:</w:t>
+      </w:r>
+    </w:p>
+    <w:p>
+      <w:pPr>
+        <w:ind w:left="720"/>
+      </w:pPr>
+      <w:proofErr w:type="spellStart"/>
+      <w:r>
+        <w:t>Sql</w:t>
+      </w:r>
+      <w:proofErr w:type="spellEnd"/>
+      <w:r>
+        <w:t xml:space="preserve"> = </w:t>
+      </w:r>
+      <w:r>
+        <w:t>`</w:t>
+      </w:r>
+      <w:r>
+        <w:t xml:space="preserve">insert into </w:t>
+      </w:r>
+      <w:proofErr w:type="spellStart"/>
+      <w:proofErr w:type="gramStart"/>
+      <w:r>
+        <w:t>projectpreference</w:t>
+      </w:r>
+      <w:proofErr w:type="spellEnd"/>
+      <w:r>
+        <w:t>(</w:t>
+      </w:r>
+      <w:proofErr w:type="spellStart"/>
+      <w:proofErr w:type="gramEnd"/>
+      <w:r>
+        <w:t>studetnId</w:t>
+      </w:r>
+      <w:proofErr w:type="spellEnd"/>
+      <w:r>
+        <w:t xml:space="preserve">, </w:t>
+      </w:r>
+      <w:proofErr w:type="spellStart"/>
+      <w:r>
+        <w:t>projectNum</w:t>
+      </w:r>
+      <w:proofErr w:type="spellEnd"/>
+      <w:r>
+        <w:t xml:space="preserve">, </w:t>
+      </w:r>
+      <w:proofErr w:type="spellStart"/>
+      <w:r>
+        <w:t>projRank</w:t>
+      </w:r>
+      <w:proofErr w:type="spellEnd"/>
+      <w:r>
+        <w:t>) values</w:t>
+      </w:r>
+      <w:r>
+        <w:t xml:space="preserve"> (</w:t>
+      </w:r>
+      <w:r>
+        <w:t>‘${</w:t>
+      </w:r>
+      <w:r>
+        <w:t>id</w:t>
+      </w:r>
+      <w:r>
+        <w:t>}’</w:t>
+      </w:r>
+      <w:r>
+        <w:t xml:space="preserve">, </w:t>
+      </w:r>
+      <w:r>
+        <w:t>${</w:t>
+      </w:r>
+      <w:proofErr w:type="spellStart"/>
+      <w:r>
+        <w:t>projectNumber</w:t>
+      </w:r>
+      <w:proofErr w:type="spellEnd"/>
+      <w:r>
+        <w:t>}</w:t>
+      </w:r>
+      <w:r>
+        <w:t xml:space="preserve">, </w:t>
+      </w:r>
+      <w:r>
+        <w:t>${</w:t>
+      </w:r>
+      <w:r>
+        <w:t>rank</w:t>
+      </w:r>
+      <w:r>
+        <w:t>}</w:t>
+      </w:r>
+      <w:r>
+        <w:t>)</w:t>
+      </w:r>
+      <w:r>
+        <w:t>`</w:t>
+      </w:r>
+    </w:p>
+    <w:p>
+      <w:pPr>
+        <w:ind w:left="720"/>
+      </w:pPr>
+    </w:p>
+    <w:p>
+      <w:pPr>
+        <w:ind w:left="720"/>
+      </w:pPr>
+      <w:r>
+        <w:t>Languages:</w:t>
+      </w:r>
+    </w:p>
+    <w:p>
+      <w:pPr>
+        <w:ind w:left="720"/>
+      </w:pPr>
+      <w:r>
+        <w:t>For each language:</w:t>
+      </w:r>
+    </w:p>
+    <w:p>
+      <w:pPr>
+        <w:ind w:left="720"/>
+      </w:pPr>
+      <w:proofErr w:type="spellStart"/>
+      <w:r>
+        <w:t>Sql</w:t>
+      </w:r>
+      <w:proofErr w:type="spellEnd"/>
+      <w:r>
+        <w:t xml:space="preserve"> = </w:t>
+      </w:r>
+      <w:r>
+        <w:t>`</w:t>
+      </w:r>
+      <w:r>
+        <w:t xml:space="preserve">insert into </w:t>
+      </w:r>
+      <w:proofErr w:type="gramStart"/>
+      <w:r>
+        <w:t>languages(</w:t>
+      </w:r>
+      <w:proofErr w:type="spellStart"/>
+      <w:proofErr w:type="gramEnd"/>
+      <w:r>
+        <w:t>studentId</w:t>
+      </w:r>
+      <w:proofErr w:type="spellEnd"/>
+      <w:r>
+        <w:t xml:space="preserve">, languages, </w:t>
+      </w:r>
+      <w:proofErr w:type="spellStart"/>
+      <w:r>
+        <w:t>expLevel</w:t>
+      </w:r>
+      <w:proofErr w:type="spellEnd"/>
+      <w:r>
+        <w:t>) values (</w:t>
+      </w:r>
+      <w:r>
+        <w:t>‘${</w:t>
+      </w:r>
+      <w:r>
+        <w:t>id</w:t>
+      </w:r>
+      <w:r>
+        <w:t>}</w:t>
+      </w:r>
+      <w:r>
+        <w:t>’</w:t>
+      </w:r>
+      <w:r>
+        <w:t xml:space="preserve">, </w:t>
+      </w:r>
+      <w:r>
+        <w:t>‘${</w:t>
+      </w:r>
+      <w:r>
+        <w:t>language</w:t>
+      </w:r>
+      <w:r>
+        <w:t>}’</w:t>
+      </w:r>
+      <w:r>
+        <w:t xml:space="preserve">, </w:t>
+      </w:r>
+      <w:r>
+        <w:t>‘${</w:t>
+      </w:r>
+      <w:r>
+        <w:t>exp</w:t>
+      </w:r>
+      <w:r>
+        <w:t>}’</w:t>
+      </w:r>
+      <w:r>
+        <w:t>)</w:t>
+      </w:r>
+      <w:r>
+        <w:t>`</w:t>
+      </w:r>
+    </w:p>
+    <w:p>
+      <w:pPr>
+        <w:ind w:left="720"/>
+      </w:pPr>
+    </w:p>
+    <w:p>
+      <w:r>
+        <w:br/>
+      </w:r>
+    </w:p>
+    <w:p>
+      <w:r>
+        <w:br w:type="page"/>
+      </w:r>
+    </w:p>
+    <w:p>
+      <w:r>
+        <w:lastRenderedPageBreak/>
+        <w:t xml:space="preserve">Admin Page: </w:t>
+      </w:r>
+    </w:p>
     <w:p/>
     <w:p>
       <w:r>
-        <w:t>Preference:</w:t>
-      </w:r>
-    </w:p>
-    <w:p>
-      <w:r>
-        <w:t>For each preference:</w:t>
-      </w:r>
-    </w:p>
-    <w:p>
-      <w:r>
-        <w:t xml:space="preserve">Sql = </w:t>
-      </w:r>
-      <w:r>
-        <w:t>`</w:t>
-      </w:r>
-      <w:r>
-        <w:t>insert into projectpreference(studetnId, projectNum, projRank) values</w:t>
-      </w:r>
-      <w:r>
-        <w:t xml:space="preserve"> (</w:t>
-      </w:r>
-      <w:r>
-        <w:t>‘${</w:t>
-      </w:r>
-      <w:r>
-        <w:t>id</w:t>
-      </w:r>
-      <w:r>
-        <w:t>}’</w:t>
-      </w:r>
+        <w:t xml:space="preserve">Group </w:t>
+      </w:r>
+      <w:proofErr w:type="gramStart"/>
+      <w:r>
+        <w:t>Info</w:t>
+      </w:r>
+      <w:r>
+        <w:t>(</w:t>
+      </w:r>
+      <w:proofErr w:type="gramEnd"/>
+      <w:r>
+        <w:t>Gives all current groups, 0=open, 1=closed for status)</w:t>
+      </w:r>
+      <w:r>
+        <w:t>:</w:t>
+      </w:r>
+    </w:p>
+    <w:p>
+      <w:r>
+        <w:t xml:space="preserve">SELECT </w:t>
+      </w:r>
+      <w:proofErr w:type="spellStart"/>
+      <w:proofErr w:type="gramStart"/>
+      <w:r>
+        <w:t>g.groupId</w:t>
+      </w:r>
+      <w:proofErr w:type="spellEnd"/>
+      <w:proofErr w:type="gramEnd"/>
       <w:r>
         <w:t xml:space="preserve">, </w:t>
       </w:r>
-      <w:r>
-        <w:t>${</w:t>
-      </w:r>
-      <w:r>
-        <w:t>projectNumber</w:t>
-      </w:r>
-      <w:r>
-        <w:t>}</w:t>
-      </w:r>
+      <w:proofErr w:type="spellStart"/>
+      <w:r>
+        <w:t>g.groupName</w:t>
+      </w:r>
+      <w:proofErr w:type="spellEnd"/>
+      <w:r>
+        <w:t xml:space="preserve"> as </w:t>
+      </w:r>
+      <w:proofErr w:type="spellStart"/>
+      <w:r>
+        <w:t>groupName</w:t>
+      </w:r>
+      <w:proofErr w:type="spellEnd"/>
       <w:r>
         <w:t xml:space="preserve">, </w:t>
       </w:r>
-      <w:r>
-        <w:t>${</w:t>
-      </w:r>
-      <w:r>
-        <w:t>rank</w:t>
-      </w:r>
-      <w:r>
-        <w:t>}</w:t>
-      </w:r>
-      <w:r>
-        <w:t>)</w:t>
-      </w:r>
-      <w:r>
-        <w:t>`</w:t>
+      <w:proofErr w:type="spellStart"/>
+      <w:r>
+        <w:t>group_concat</w:t>
+      </w:r>
+      <w:proofErr w:type="spellEnd"/>
+      <w:r>
+        <w:t>(</w:t>
+      </w:r>
+      <w:proofErr w:type="spellStart"/>
+      <w:r>
+        <w:t>firstName</w:t>
+      </w:r>
+      <w:proofErr w:type="spellEnd"/>
+      <w:r>
+        <w:t xml:space="preserve">, " ", </w:t>
+      </w:r>
+      <w:proofErr w:type="spellStart"/>
+      <w:r>
+        <w:t>lastName</w:t>
+      </w:r>
+      <w:proofErr w:type="spellEnd"/>
+      <w:r>
+        <w:t xml:space="preserve">) as members, count(*) as </w:t>
+      </w:r>
+      <w:proofErr w:type="spellStart"/>
+      <w:r>
+        <w:t>totalMembers</w:t>
+      </w:r>
+      <w:proofErr w:type="spellEnd"/>
+      <w:r>
+        <w:t xml:space="preserve">, </w:t>
+      </w:r>
+      <w:proofErr w:type="spellStart"/>
+      <w:r>
+        <w:t>f.groupCompleted</w:t>
+      </w:r>
+      <w:proofErr w:type="spellEnd"/>
+      <w:r>
+        <w:t xml:space="preserve"> as </w:t>
+      </w:r>
+      <w:proofErr w:type="spellStart"/>
+      <w:r>
+        <w:t>groupStatus</w:t>
+      </w:r>
+      <w:proofErr w:type="spellEnd"/>
+      <w:r>
+        <w:t xml:space="preserve"> FROM </w:t>
+      </w:r>
+      <w:proofErr w:type="spellStart"/>
+      <w:r>
+        <w:t>groupinfo</w:t>
+      </w:r>
+      <w:proofErr w:type="spellEnd"/>
+      <w:r>
+        <w:t xml:space="preserve"> as g, </w:t>
+      </w:r>
+      <w:proofErr w:type="spellStart"/>
+      <w:r>
+        <w:t>formedgroups</w:t>
+      </w:r>
+      <w:proofErr w:type="spellEnd"/>
+      <w:r>
+        <w:t xml:space="preserve"> as f where </w:t>
+      </w:r>
+      <w:proofErr w:type="spellStart"/>
+      <w:r>
+        <w:t>f.groupId</w:t>
+      </w:r>
+      <w:proofErr w:type="spellEnd"/>
+      <w:r>
+        <w:t>=</w:t>
+      </w:r>
+      <w:proofErr w:type="spellStart"/>
+      <w:r>
+        <w:t>g.groupId</w:t>
+      </w:r>
+      <w:proofErr w:type="spellEnd"/>
+      <w:r>
+        <w:t xml:space="preserve"> group by </w:t>
+      </w:r>
+      <w:proofErr w:type="spellStart"/>
+      <w:r>
+        <w:t>g.groupId</w:t>
+      </w:r>
+      <w:proofErr w:type="spellEnd"/>
+      <w:r>
+        <w:t>;</w:t>
       </w:r>
     </w:p>
     <w:p/>
     <w:p>
       <w:r>
-        <w:t>Languages:</w:t>
-      </w:r>
-    </w:p>
-    <w:p>
-      <w:r>
-        <w:t>For each language:</w:t>
-      </w:r>
-    </w:p>
-    <w:p>
-      <w:r>
-        <w:t xml:space="preserve">Sql = </w:t>
-      </w:r>
-      <w:r>
-        <w:t>`</w:t>
-      </w:r>
-      <w:r>
-        <w:t>insert into languages(studentId, languages, expLevel) values (</w:t>
-      </w:r>
-      <w:r>
-        <w:t>‘${</w:t>
-      </w:r>
-      <w:r>
-        <w:t>id</w:t>
-      </w:r>
-      <w:r>
-        <w:t>}</w:t>
-      </w:r>
-      <w:r>
-        <w:t>’</w:t>
-      </w:r>
+        <w:t>Student info:</w:t>
+      </w:r>
+    </w:p>
+    <w:p>
+      <w:r>
+        <w:tab/>
+        <w:t>In group:</w:t>
+      </w:r>
+    </w:p>
+    <w:p>
+      <w:r>
+        <w:tab/>
+      </w:r>
+      <w:r>
+        <w:t xml:space="preserve">select </w:t>
+      </w:r>
+      <w:proofErr w:type="spellStart"/>
+      <w:r>
+        <w:t>studentId</w:t>
+      </w:r>
+      <w:proofErr w:type="spellEnd"/>
       <w:r>
         <w:t xml:space="preserve">, </w:t>
       </w:r>
-      <w:r>
-        <w:t>‘${</w:t>
-      </w:r>
-      <w:r>
-        <w:t>language</w:t>
-      </w:r>
-      <w:r>
-        <w:t>}’</w:t>
-      </w:r>
+      <w:proofErr w:type="spellStart"/>
+      <w:r>
+        <w:t>firstName</w:t>
+      </w:r>
+      <w:proofErr w:type="spellEnd"/>
       <w:r>
         <w:t xml:space="preserve">, </w:t>
       </w:r>
-      <w:r>
-        <w:t>‘${</w:t>
-      </w:r>
-      <w:r>
-        <w:t>exp</w:t>
-      </w:r>
-      <w:r>
-        <w:t>}’</w:t>
-      </w:r>
-      <w:r>
-        <w:t>)</w:t>
-      </w:r>
-      <w:r>
-        <w:t>`</w:t>
-      </w:r>
+      <w:proofErr w:type="spellStart"/>
+      <w:r>
+        <w:t>lastName</w:t>
+      </w:r>
+      <w:proofErr w:type="spellEnd"/>
+      <w:r>
+        <w:t xml:space="preserve">, </w:t>
+      </w:r>
+      <w:proofErr w:type="spellStart"/>
+      <w:r>
+        <w:t>groupId</w:t>
+      </w:r>
+      <w:proofErr w:type="spellEnd"/>
+      <w:r>
+        <w:t xml:space="preserve"> from </w:t>
+      </w:r>
+      <w:proofErr w:type="spellStart"/>
+      <w:proofErr w:type="gramStart"/>
+      <w:r>
+        <w:t>groupInfo</w:t>
+      </w:r>
+      <w:proofErr w:type="spellEnd"/>
+      <w:r>
+        <w:t>;</w:t>
+      </w:r>
+      <w:proofErr w:type="gramEnd"/>
     </w:p>
     <w:p/>
+    <w:p>
+      <w:r>
+        <w:tab/>
+        <w:t xml:space="preserve">Not in a group: </w:t>
+      </w:r>
+    </w:p>
+    <w:p>
+      <w:r>
+        <w:tab/>
+      </w:r>
+      <w:r>
+        <w:t xml:space="preserve">select </w:t>
+      </w:r>
+      <w:proofErr w:type="spellStart"/>
+      <w:r>
+        <w:t>firstName</w:t>
+      </w:r>
+      <w:proofErr w:type="spellEnd"/>
+      <w:r>
+        <w:t xml:space="preserve">, </w:t>
+      </w:r>
+      <w:proofErr w:type="spellStart"/>
+      <w:r>
+        <w:t>lastName</w:t>
+      </w:r>
+      <w:proofErr w:type="spellEnd"/>
+      <w:r>
+        <w:t xml:space="preserve"> from </w:t>
+      </w:r>
+      <w:proofErr w:type="spellStart"/>
+      <w:proofErr w:type="gramStart"/>
+      <w:r>
+        <w:t>individualstudents</w:t>
+      </w:r>
+      <w:r>
+        <w:t>S</w:t>
+      </w:r>
+      <w:proofErr w:type="spellEnd"/>
+      <w:proofErr w:type="gramEnd"/>
+    </w:p>
     <w:p/>
     <w:sectPr>
       <w:pgSz w:w="12240" w:h="15840"/>

</xml_diff>

<commit_message>
add studentSearch page statments
</commit_message>
<xml_diff>
--- a/Database/SQL Statements.docx
+++ b/Database/SQL Statements.docx
@@ -25,13 +25,8 @@
       </w:r>
       <w:proofErr w:type="spellEnd"/>
       <w:r>
-        <w:t xml:space="preserve"> reflect those that you </w:t>
-      </w:r>
-      <w:proofErr w:type="gramStart"/>
-      <w:r>
-        <w:t>created</w:t>
-      </w:r>
-      <w:proofErr w:type="gramEnd"/>
+        <w:t xml:space="preserve"> reflect those that you created</w:t>
+      </w:r>
     </w:p>
     <w:p/>
     <w:p>
@@ -81,14 +76,9 @@
         <w:t>`</w:t>
       </w:r>
       <w:r>
-        <w:t xml:space="preserve">Insert into </w:t>
-      </w:r>
-      <w:proofErr w:type="gramStart"/>
-      <w:r>
-        <w:t>user(</w:t>
-      </w:r>
-      <w:proofErr w:type="spellStart"/>
-      <w:proofErr w:type="gramEnd"/>
+        <w:t>Insert into user(</w:t>
+      </w:r>
+      <w:proofErr w:type="spellStart"/>
       <w:r>
         <w:t>userId</w:t>
       </w:r>
@@ -170,13 +160,8 @@
         <w:ind w:left="720"/>
       </w:pPr>
       <w:r>
-        <w:t xml:space="preserve">Add student to student </w:t>
-      </w:r>
-      <w:proofErr w:type="gramStart"/>
-      <w:r>
-        <w:t>table</w:t>
-      </w:r>
-      <w:proofErr w:type="gramEnd"/>
+        <w:t>Add student to student table</w:t>
+      </w:r>
     </w:p>
     <w:p>
       <w:pPr>
@@ -194,14 +179,9 @@
         <w:t>`</w:t>
       </w:r>
       <w:r>
-        <w:t xml:space="preserve">insert into </w:t>
-      </w:r>
-      <w:proofErr w:type="gramStart"/>
-      <w:r>
-        <w:t>student(</w:t>
-      </w:r>
-      <w:proofErr w:type="spellStart"/>
-      <w:proofErr w:type="gramEnd"/>
+        <w:t>insert into student(</w:t>
+      </w:r>
+      <w:proofErr w:type="spellStart"/>
       <w:r>
         <w:t>studentId</w:t>
       </w:r>
@@ -321,23 +301,120 @@
         <w:t>`</w:t>
       </w:r>
       <w:r>
+        <w:t>insert into skills(</w:t>
+      </w:r>
+      <w:proofErr w:type="spellStart"/>
+      <w:r>
+        <w:t>studentId</w:t>
+      </w:r>
+      <w:proofErr w:type="spellEnd"/>
+      <w:r>
+        <w:t>, skill) values</w:t>
+      </w:r>
+      <w:r>
+        <w:t>(‘${</w:t>
+      </w:r>
+      <w:r>
+        <w:t>id</w:t>
+      </w:r>
+      <w:r>
+        <w:t>}’</w:t>
+      </w:r>
+      <w:r>
+        <w:t xml:space="preserve">, </w:t>
+      </w:r>
+      <w:r>
+        <w:t>‘${</w:t>
+      </w:r>
+      <w:r>
+        <w:t>skill</w:t>
+      </w:r>
+      <w:r>
+        <w:t>}’</w:t>
+      </w:r>
+      <w:r>
+        <w:t>)</w:t>
+      </w:r>
+      <w:r>
+        <w:t>`</w:t>
+      </w:r>
+    </w:p>
+    <w:p>
+      <w:pPr>
+        <w:ind w:left="720"/>
+      </w:pPr>
+    </w:p>
+    <w:p>
+      <w:pPr>
+        <w:ind w:left="720"/>
+      </w:pPr>
+      <w:r>
+        <w:t>Preference:</w:t>
+      </w:r>
+    </w:p>
+    <w:p>
+      <w:pPr>
+        <w:ind w:left="720"/>
+      </w:pPr>
+      <w:r>
+        <w:t>For each preference:</w:t>
+      </w:r>
+    </w:p>
+    <w:p>
+      <w:pPr>
+        <w:ind w:left="720"/>
+      </w:pPr>
+      <w:proofErr w:type="spellStart"/>
+      <w:r>
+        <w:t>Sql</w:t>
+      </w:r>
+      <w:proofErr w:type="spellEnd"/>
+      <w:r>
+        <w:t xml:space="preserve"> = </w:t>
+      </w:r>
+      <w:r>
+        <w:t>`</w:t>
+      </w:r>
+      <w:r>
         <w:t xml:space="preserve">insert into </w:t>
       </w:r>
-      <w:proofErr w:type="gramStart"/>
-      <w:r>
-        <w:t>skills(</w:t>
-      </w:r>
-      <w:proofErr w:type="spellStart"/>
-      <w:proofErr w:type="gramEnd"/>
-      <w:r>
-        <w:t>studentId</w:t>
-      </w:r>
-      <w:proofErr w:type="spellEnd"/>
-      <w:r>
-        <w:t>, skill) values</w:t>
-      </w:r>
-      <w:r>
-        <w:t>(‘${</w:t>
+      <w:proofErr w:type="spellStart"/>
+      <w:r>
+        <w:t>projectpreference</w:t>
+      </w:r>
+      <w:proofErr w:type="spellEnd"/>
+      <w:r>
+        <w:t>(</w:t>
+      </w:r>
+      <w:proofErr w:type="spellStart"/>
+      <w:r>
+        <w:t>studetnId</w:t>
+      </w:r>
+      <w:proofErr w:type="spellEnd"/>
+      <w:r>
+        <w:t xml:space="preserve">, </w:t>
+      </w:r>
+      <w:proofErr w:type="spellStart"/>
+      <w:r>
+        <w:t>projectNum</w:t>
+      </w:r>
+      <w:proofErr w:type="spellEnd"/>
+      <w:r>
+        <w:t xml:space="preserve">, </w:t>
+      </w:r>
+      <w:proofErr w:type="spellStart"/>
+      <w:r>
+        <w:t>projRank</w:t>
+      </w:r>
+      <w:proofErr w:type="spellEnd"/>
+      <w:r>
+        <w:t>) values</w:t>
+      </w:r>
+      <w:r>
+        <w:t xml:space="preserve"> (</w:t>
+      </w:r>
+      <w:r>
+        <w:t>‘${</w:t>
       </w:r>
       <w:r>
         <w:t>id</w:t>
@@ -349,13 +426,27 @@
         <w:t xml:space="preserve">, </w:t>
       </w:r>
       <w:r>
-        <w:t>‘${</w:t>
-      </w:r>
-      <w:r>
-        <w:t>skill</w:t>
-      </w:r>
-      <w:r>
-        <w:t>}’</w:t>
+        <w:t>${</w:t>
+      </w:r>
+      <w:proofErr w:type="spellStart"/>
+      <w:r>
+        <w:t>projectNumber</w:t>
+      </w:r>
+      <w:proofErr w:type="spellEnd"/>
+      <w:r>
+        <w:t>}</w:t>
+      </w:r>
+      <w:r>
+        <w:t xml:space="preserve">, </w:t>
+      </w:r>
+      <w:r>
+        <w:t>${</w:t>
+      </w:r>
+      <w:r>
+        <w:t>rank</w:t>
+      </w:r>
+      <w:r>
+        <w:t>}</w:t>
       </w:r>
       <w:r>
         <w:t>)</w:t>
@@ -374,7 +465,7 @@
         <w:ind w:left="720"/>
       </w:pPr>
       <w:r>
-        <w:t>Preference:</w:t>
+        <w:t>Languages:</w:t>
       </w:r>
     </w:p>
     <w:p>
@@ -382,7 +473,7 @@
         <w:ind w:left="720"/>
       </w:pPr>
       <w:r>
-        <w:t>For each preference:</w:t>
+        <w:t>For each language:</w:t>
       </w:r>
     </w:p>
     <w:p>
@@ -401,132 +492,9 @@
         <w:t>`</w:t>
       </w:r>
       <w:r>
-        <w:t xml:space="preserve">insert into </w:t>
-      </w:r>
-      <w:proofErr w:type="spellStart"/>
-      <w:proofErr w:type="gramStart"/>
-      <w:r>
-        <w:t>projectpreference</w:t>
-      </w:r>
-      <w:proofErr w:type="spellEnd"/>
-      <w:r>
-        <w:t>(</w:t>
-      </w:r>
-      <w:proofErr w:type="spellStart"/>
-      <w:proofErr w:type="gramEnd"/>
-      <w:r>
-        <w:t>studetnId</w:t>
-      </w:r>
-      <w:proofErr w:type="spellEnd"/>
-      <w:r>
-        <w:t xml:space="preserve">, </w:t>
-      </w:r>
-      <w:proofErr w:type="spellStart"/>
-      <w:r>
-        <w:t>projectNum</w:t>
-      </w:r>
-      <w:proofErr w:type="spellEnd"/>
-      <w:r>
-        <w:t xml:space="preserve">, </w:t>
-      </w:r>
-      <w:proofErr w:type="spellStart"/>
-      <w:r>
-        <w:t>projRank</w:t>
-      </w:r>
-      <w:proofErr w:type="spellEnd"/>
-      <w:r>
-        <w:t>) values</w:t>
-      </w:r>
-      <w:r>
-        <w:t xml:space="preserve"> (</w:t>
-      </w:r>
-      <w:r>
-        <w:t>‘${</w:t>
-      </w:r>
-      <w:r>
-        <w:t>id</w:t>
-      </w:r>
-      <w:r>
-        <w:t>}’</w:t>
-      </w:r>
-      <w:r>
-        <w:t xml:space="preserve">, </w:t>
-      </w:r>
-      <w:r>
-        <w:t>${</w:t>
-      </w:r>
-      <w:proofErr w:type="spellStart"/>
-      <w:r>
-        <w:t>projectNumber</w:t>
-      </w:r>
-      <w:proofErr w:type="spellEnd"/>
-      <w:r>
-        <w:t>}</w:t>
-      </w:r>
-      <w:r>
-        <w:t xml:space="preserve">, </w:t>
-      </w:r>
-      <w:r>
-        <w:t>${</w:t>
-      </w:r>
-      <w:r>
-        <w:t>rank</w:t>
-      </w:r>
-      <w:r>
-        <w:t>}</w:t>
-      </w:r>
-      <w:r>
-        <w:t>)</w:t>
-      </w:r>
-      <w:r>
-        <w:t>`</w:t>
-      </w:r>
-    </w:p>
-    <w:p>
-      <w:pPr>
-        <w:ind w:left="720"/>
-      </w:pPr>
-    </w:p>
-    <w:p>
-      <w:pPr>
-        <w:ind w:left="720"/>
-      </w:pPr>
-      <w:r>
-        <w:t>Languages:</w:t>
-      </w:r>
-    </w:p>
-    <w:p>
-      <w:pPr>
-        <w:ind w:left="720"/>
-      </w:pPr>
-      <w:r>
-        <w:t>For each language:</w:t>
-      </w:r>
-    </w:p>
-    <w:p>
-      <w:pPr>
-        <w:ind w:left="720"/>
-      </w:pPr>
-      <w:proofErr w:type="spellStart"/>
-      <w:r>
-        <w:t>Sql</w:t>
-      </w:r>
-      <w:proofErr w:type="spellEnd"/>
-      <w:r>
-        <w:t xml:space="preserve"> = </w:t>
-      </w:r>
-      <w:r>
-        <w:t>`</w:t>
-      </w:r>
-      <w:r>
-        <w:t xml:space="preserve">insert into </w:t>
-      </w:r>
-      <w:proofErr w:type="gramStart"/>
-      <w:r>
-        <w:t>languages(</w:t>
-      </w:r>
-      <w:proofErr w:type="spellStart"/>
-      <w:proofErr w:type="gramEnd"/>
+        <w:t>insert into languages(</w:t>
+      </w:r>
+      <w:proofErr w:type="spellStart"/>
       <w:r>
         <w:t>studentId</w:t>
       </w:r>
@@ -609,18 +577,10 @@
     <w:p/>
     <w:p>
       <w:r>
-        <w:t xml:space="preserve">Group </w:t>
-      </w:r>
-      <w:proofErr w:type="gramStart"/>
-      <w:r>
-        <w:t>Info</w:t>
-      </w:r>
-      <w:r>
-        <w:t>(</w:t>
-      </w:r>
-      <w:proofErr w:type="gramEnd"/>
-      <w:r>
-        <w:t>Gives all current groups, 0=open, 1=closed for status)</w:t>
+        <w:t>Group Info</w:t>
+      </w:r>
+      <w:r>
+        <w:t>(Gives all current groups, 0=open, 1=closed for status)</w:t>
       </w:r>
       <w:r>
         <w:t>:</w:t>
@@ -631,12 +591,10 @@
         <w:t xml:space="preserve">SELECT </w:t>
       </w:r>
       <w:proofErr w:type="spellStart"/>
-      <w:proofErr w:type="gramStart"/>
       <w:r>
         <w:t>g.groupId</w:t>
       </w:r>
       <w:proofErr w:type="spellEnd"/>
-      <w:proofErr w:type="gramEnd"/>
       <w:r>
         <w:t xml:space="preserve">, </w:t>
       </w:r>
@@ -760,8 +718,6 @@
     <w:p>
       <w:r>
         <w:tab/>
-      </w:r>
-      <w:r>
         <w:t xml:space="preserve">select </w:t>
       </w:r>
       <w:proofErr w:type="spellStart"/>
@@ -797,7 +753,6 @@
         <w:t xml:space="preserve"> from </w:t>
       </w:r>
       <w:proofErr w:type="spellStart"/>
-      <w:proofErr w:type="gramStart"/>
       <w:r>
         <w:t>groupInfo</w:t>
       </w:r>
@@ -805,7 +760,6 @@
       <w:r>
         <w:t>;</w:t>
       </w:r>
-      <w:proofErr w:type="gramEnd"/>
     </w:p>
     <w:p/>
     <w:p>
@@ -817,8 +771,6 @@
     <w:p>
       <w:r>
         <w:tab/>
-      </w:r>
-      <w:r>
         <w:t xml:space="preserve">select </w:t>
       </w:r>
       <w:proofErr w:type="spellStart"/>
@@ -838,7 +790,6 @@
         <w:t xml:space="preserve"> from </w:t>
       </w:r>
       <w:proofErr w:type="spellStart"/>
-      <w:proofErr w:type="gramStart"/>
       <w:r>
         <w:t>individualstudents</w:t>
       </w:r>
@@ -846,7 +797,234 @@
         <w:t>S</w:t>
       </w:r>
       <w:proofErr w:type="spellEnd"/>
-      <w:proofErr w:type="gramEnd"/>
+    </w:p>
+    <w:p/>
+    <w:p/>
+    <w:p>
+      <w:r>
+        <w:t>Student search page</w:t>
+      </w:r>
+    </w:p>
+    <w:p>
+      <w:r>
+        <w:t xml:space="preserve"># displays student info </w:t>
+      </w:r>
+    </w:p>
+    <w:p>
+      <w:r>
+        <w:t xml:space="preserve">select </w:t>
+      </w:r>
+      <w:proofErr w:type="spellStart"/>
+      <w:r>
+        <w:t>studentId</w:t>
+      </w:r>
+      <w:proofErr w:type="spellEnd"/>
+      <w:r>
+        <w:t xml:space="preserve">, </w:t>
+      </w:r>
+      <w:proofErr w:type="spellStart"/>
+      <w:r>
+        <w:t>firstName</w:t>
+      </w:r>
+      <w:proofErr w:type="spellEnd"/>
+      <w:r>
+        <w:t xml:space="preserve">, </w:t>
+      </w:r>
+      <w:proofErr w:type="spellStart"/>
+      <w:r>
+        <w:t>lastName</w:t>
+      </w:r>
+      <w:proofErr w:type="spellEnd"/>
+      <w:r>
+        <w:t xml:space="preserve">, bio, </w:t>
+      </w:r>
+      <w:proofErr w:type="spellStart"/>
+      <w:r>
+        <w:t>prefGroupSize</w:t>
+      </w:r>
+      <w:proofErr w:type="spellEnd"/>
+      <w:r>
+        <w:t xml:space="preserve"> from student, user where </w:t>
+      </w:r>
+      <w:proofErr w:type="spellStart"/>
+      <w:r>
+        <w:t>userId</w:t>
+      </w:r>
+      <w:proofErr w:type="spellEnd"/>
+      <w:r>
+        <w:t>=</w:t>
+      </w:r>
+      <w:proofErr w:type="spellStart"/>
+      <w:r>
+        <w:t>studentId</w:t>
+      </w:r>
+      <w:proofErr w:type="spellEnd"/>
+      <w:r>
+        <w:t xml:space="preserve"> and </w:t>
+      </w:r>
+      <w:proofErr w:type="spellStart"/>
+      <w:r>
+        <w:t>studentId</w:t>
+      </w:r>
+      <w:proofErr w:type="spellEnd"/>
+      <w:r>
+        <w:t xml:space="preserve"> in (select </w:t>
+      </w:r>
+      <w:proofErr w:type="spellStart"/>
+      <w:r>
+        <w:t>studentId</w:t>
+      </w:r>
+      <w:proofErr w:type="spellEnd"/>
+      <w:r>
+        <w:t xml:space="preserve"> from </w:t>
+      </w:r>
+      <w:proofErr w:type="spellStart"/>
+      <w:r>
+        <w:t>individualStudents</w:t>
+      </w:r>
+      <w:proofErr w:type="spellEnd"/>
+      <w:r>
+        <w:t>);</w:t>
+      </w:r>
+    </w:p>
+    <w:p/>
+    <w:p>
+      <w:r>
+        <w:t># get all projects  and skills for all students not in a group</w:t>
+      </w:r>
+    </w:p>
+    <w:p>
+      <w:r>
+        <w:t xml:space="preserve">select </w:t>
+      </w:r>
+      <w:proofErr w:type="spellStart"/>
+      <w:r>
+        <w:t>s.studentId</w:t>
+      </w:r>
+      <w:proofErr w:type="spellEnd"/>
+      <w:r>
+        <w:t xml:space="preserve">, </w:t>
+      </w:r>
+      <w:proofErr w:type="spellStart"/>
+      <w:r>
+        <w:t>group_concat</w:t>
+      </w:r>
+      <w:proofErr w:type="spellEnd"/>
+      <w:r>
+        <w:t xml:space="preserve">('\n', </w:t>
+      </w:r>
+      <w:proofErr w:type="spellStart"/>
+      <w:r>
+        <w:t>s.projRank</w:t>
+      </w:r>
+      <w:proofErr w:type="spellEnd"/>
+      <w:r>
+        <w:t xml:space="preserve">, ' ', </w:t>
+      </w:r>
+      <w:proofErr w:type="spellStart"/>
+      <w:r>
+        <w:t>p.title</w:t>
+      </w:r>
+      <w:proofErr w:type="spellEnd"/>
+      <w:r>
+        <w:t xml:space="preserve">) as </w:t>
+      </w:r>
+      <w:proofErr w:type="spellStart"/>
+      <w:r>
+        <w:t>projectNum</w:t>
+      </w:r>
+      <w:proofErr w:type="spellEnd"/>
+      <w:r>
+        <w:t xml:space="preserve">, </w:t>
+      </w:r>
+      <w:proofErr w:type="spellStart"/>
+      <w:r>
+        <w:t>group_concat</w:t>
+      </w:r>
+      <w:proofErr w:type="spellEnd"/>
+      <w:r>
+        <w:t xml:space="preserve">(skill) as skills from </w:t>
+      </w:r>
+      <w:proofErr w:type="spellStart"/>
+      <w:r>
+        <w:t>projectpreference</w:t>
+      </w:r>
+      <w:proofErr w:type="spellEnd"/>
+      <w:r>
+        <w:t xml:space="preserve"> as s, project as p, skills </w:t>
+      </w:r>
+      <w:proofErr w:type="spellStart"/>
+      <w:r>
+        <w:t>sk</w:t>
+      </w:r>
+      <w:proofErr w:type="spellEnd"/>
+      <w:r>
+        <w:t xml:space="preserve"> where </w:t>
+      </w:r>
+      <w:proofErr w:type="spellStart"/>
+      <w:r>
+        <w:t>p.projectNum</w:t>
+      </w:r>
+      <w:proofErr w:type="spellEnd"/>
+      <w:r>
+        <w:t>=</w:t>
+      </w:r>
+      <w:proofErr w:type="spellStart"/>
+      <w:r>
+        <w:t>s.projectNum</w:t>
+      </w:r>
+      <w:proofErr w:type="spellEnd"/>
+      <w:r>
+        <w:t xml:space="preserve"> and </w:t>
+      </w:r>
+      <w:proofErr w:type="spellStart"/>
+      <w:r>
+        <w:t>s.studentId</w:t>
+      </w:r>
+      <w:proofErr w:type="spellEnd"/>
+      <w:r>
+        <w:t>=</w:t>
+      </w:r>
+      <w:proofErr w:type="spellStart"/>
+      <w:r>
+        <w:t>sk.studentId</w:t>
+      </w:r>
+      <w:proofErr w:type="spellEnd"/>
+      <w:r>
+        <w:t xml:space="preserve"> and </w:t>
+      </w:r>
+      <w:proofErr w:type="spellStart"/>
+      <w:r>
+        <w:t>s.studentId</w:t>
+      </w:r>
+      <w:proofErr w:type="spellEnd"/>
+      <w:r>
+        <w:t xml:space="preserve"> in (select </w:t>
+      </w:r>
+      <w:proofErr w:type="spellStart"/>
+      <w:r>
+        <w:t>studentId</w:t>
+      </w:r>
+      <w:proofErr w:type="spellEnd"/>
+      <w:r>
+        <w:t xml:space="preserve"> from </w:t>
+      </w:r>
+      <w:proofErr w:type="spellStart"/>
+      <w:r>
+        <w:t>individualStudents</w:t>
+      </w:r>
+      <w:proofErr w:type="spellEnd"/>
+      <w:r>
+        <w:t xml:space="preserve">) group by </w:t>
+      </w:r>
+      <w:proofErr w:type="spellStart"/>
+      <w:r>
+        <w:t>studentId</w:t>
+      </w:r>
+      <w:proofErr w:type="spellEnd"/>
+      <w:r>
+        <w:t>;</w:t>
+      </w:r>
     </w:p>
     <w:p/>
     <w:sectPr>

</xml_diff>